<commit_message>
new Word documents added
</commit_message>
<xml_diff>
--- a/s_id/docs/meetings/10158326_18M_EN_00_#01.docx
+++ b/s_id/docs/meetings/10158326_18M_EN_00_#01.docx
@@ -18,6 +18,8 @@
           <w:tcPr>
             <w:tcW w:w="9287" w:type="dxa"/>
           </w:tcPr>
+          <w:bookmarkStart w:id="0" w:name="_GoBack"/>
+          <w:bookmarkEnd w:id="0"/>
           <w:p>
             <w:pPr>
               <w:pStyle w:val="MS-Titel"/>
@@ -32,13 +34,8 @@
               <w:fldChar w:fldCharType="separate"/>
             </w:r>
             <w:r>
-              <w:t xml:space="preserve">System Identification within </w:t>
+              <w:t>System Identification within PF,proposal</w:t>
             </w:r>
-            <w:proofErr w:type="spellStart"/>
-            <w:r>
-              <w:t>PF,proposal</w:t>
-            </w:r>
-            <w:proofErr w:type="spellEnd"/>
             <w:r>
               <w:fldChar w:fldCharType="end"/>
             </w:r>
@@ -79,8 +76,8 @@
                       <w:tab w:val="left" w:pos="6415"/>
                     </w:tabs>
                   </w:pPr>
-                  <w:bookmarkStart w:id="0" w:name="IndivTeilAbsetzen"/>
-                  <w:bookmarkEnd w:id="0"/>
+                  <w:bookmarkStart w:id="1" w:name="IndivTeilAbsetzen"/>
+                  <w:bookmarkEnd w:id="1"/>
                   <w:r>
                     <w:t>Date</w:t>
                   </w:r>
@@ -240,21 +237,8 @@
                     <w:t xml:space="preserve"> (</w:t>
                   </w:r>
                   <w:r>
-                    <w:t xml:space="preserve">Trainee </w:t>
+                    <w:t>Trainee Rotorheads, Kopter</w:t>
                   </w:r>
-                  <w:proofErr w:type="spellStart"/>
-                  <w:r>
-                    <w:t>Rotorheads</w:t>
-                  </w:r>
-                  <w:proofErr w:type="spellEnd"/>
-                  <w:r>
-                    <w:t xml:space="preserve">, </w:t>
-                  </w:r>
-                  <w:proofErr w:type="spellStart"/>
-                  <w:r>
-                    <w:t>Kopter</w:t>
-                  </w:r>
-                  <w:proofErr w:type="spellEnd"/>
                   <w:r>
                     <w:t>)</w:t>
                   </w:r>
@@ -318,13 +302,8 @@
                     <w:t xml:space="preserve"> (</w:t>
                   </w:r>
                   <w:r>
-                    <w:t xml:space="preserve">Chief Engineer Aircraft Systems, </w:t>
+                    <w:t>Chief Engineer Aircraft Systems, Kopter</w:t>
                   </w:r>
-                  <w:proofErr w:type="spellStart"/>
-                  <w:r>
-                    <w:t>Kopter</w:t>
-                  </w:r>
-                  <w:proofErr w:type="spellEnd"/>
                   <w:r>
                     <w:t>)</w:t>
                   </w:r>
@@ -348,13 +327,8 @@
                     <w:t xml:space="preserve"> (</w:t>
                   </w:r>
                   <w:r>
-                    <w:t xml:space="preserve">Flight Physics Analysis Engineer, </w:t>
+                    <w:t>Flight Physics Analysis Engineer, Kopter</w:t>
                   </w:r>
-                  <w:proofErr w:type="spellStart"/>
-                  <w:r>
-                    <w:t>Kopter</w:t>
-                  </w:r>
-                  <w:proofErr w:type="spellEnd"/>
                   <w:r>
                     <w:t>)</w:t>
                   </w:r>
@@ -396,13 +370,8 @@
                     <w:t>(</w:t>
                   </w:r>
                   <w:r>
-                    <w:t xml:space="preserve">Flight Physics Analysis Engineer, </w:t>
+                    <w:t>Flight Physics Analysis Engineer, Kopter</w:t>
                   </w:r>
-                  <w:proofErr w:type="spellStart"/>
-                  <w:r>
-                    <w:t>Kopter</w:t>
-                  </w:r>
-                  <w:proofErr w:type="spellEnd"/>
                   <w:r>
                     <w:t>)</w:t>
                   </w:r>
@@ -578,8 +547,8 @@
       <w:pPr>
         <w:pStyle w:val="MS-Titel"/>
       </w:pPr>
-      <w:bookmarkStart w:id="1" w:name="Revisions"/>
-      <w:bookmarkEnd w:id="1"/>
+      <w:bookmarkStart w:id="2" w:name="Revisions"/>
+      <w:bookmarkEnd w:id="2"/>
     </w:p>
     <w:p>
       <w:pPr>
@@ -595,9 +564,10 @@
       <w:pPr>
         <w:pStyle w:val="MS-Titel"/>
       </w:pPr>
-      <w:bookmarkStart w:id="2" w:name="Content"/>
-      <w:bookmarkEnd w:id="2"/>
-      <w:r>
+      <w:bookmarkStart w:id="3" w:name="Content"/>
+      <w:bookmarkEnd w:id="3"/>
+      <w:r>
+        <w:lastRenderedPageBreak/>
         <w:t>Content</w:t>
       </w:r>
     </w:p>
@@ -781,7 +751,7 @@
             <w:noProof/>
             <w:webHidden/>
           </w:rPr>
-          <w:t>2</w:t>
+          <w:t>3</w:t>
         </w:r>
         <w:r>
           <w:rPr>
@@ -869,7 +839,7 @@
             <w:noProof/>
             <w:webHidden/>
           </w:rPr>
-          <w:t>2</w:t>
+          <w:t>3</w:t>
         </w:r>
         <w:r>
           <w:rPr>
@@ -957,7 +927,7 @@
             <w:noProof/>
             <w:webHidden/>
           </w:rPr>
-          <w:t>2</w:t>
+          <w:t>4</w:t>
         </w:r>
         <w:r>
           <w:rPr>
@@ -974,8 +944,8 @@
       </w:r>
     </w:p>
     <w:p>
-      <w:bookmarkStart w:id="3" w:name="Tables"/>
-      <w:bookmarkEnd w:id="3"/>
+      <w:bookmarkStart w:id="4" w:name="Tables"/>
+      <w:bookmarkEnd w:id="4"/>
     </w:p>
     <w:p>
       <w:pPr>
@@ -987,13 +957,13 @@
         <w:pStyle w:val="Heading1"/>
         <w:pageBreakBefore w:val="0"/>
       </w:pPr>
-      <w:bookmarkStart w:id="4" w:name="_Toc396382578"/>
-      <w:bookmarkStart w:id="5" w:name="_Toc398203416"/>
+      <w:bookmarkStart w:id="5" w:name="_Toc396382578"/>
+      <w:bookmarkStart w:id="6" w:name="_Toc398203416"/>
       <w:r>
         <w:t>Introduction</w:t>
       </w:r>
-      <w:bookmarkEnd w:id="4"/>
       <w:bookmarkEnd w:id="5"/>
+      <w:bookmarkEnd w:id="6"/>
     </w:p>
     <w:p>
       <w:r>
@@ -1115,15 +1085,7 @@
         <w:t>properly</w:t>
       </w:r>
       <w:r>
-        <w:t xml:space="preserve"> fulfilled by the model developed using </w:t>
-      </w:r>
-      <w:proofErr w:type="spellStart"/>
-      <w:r>
-        <w:t>Flightlab</w:t>
-      </w:r>
-      <w:proofErr w:type="spellEnd"/>
-      <w:r>
-        <w:t xml:space="preserve"> analysis software.</w:t>
+        <w:t xml:space="preserve"> fulfilled by the model developed using Flightlab analysis software.</w:t>
       </w:r>
     </w:p>
     <w:p>
@@ -1152,14 +1114,28 @@
         <w:t xml:space="preserve">remarked that the introduction of system identification methods would require the pilots to perform dedicated manoeuvres, and high quality flight test data. Also, he pointed out that the utilization of the so called “grey approach” would require the elaboration of a mathematical model </w:t>
       </w:r>
       <w:r>
-        <w:t xml:space="preserve">of the particular helicopter dynamics under </w:t>
-      </w:r>
-      <w:r>
-        <w:lastRenderedPageBreak/>
-        <w:t xml:space="preserve">investigation, </w:t>
+        <w:t xml:space="preserve">of the particular helicopter dynamics under investigation, </w:t>
       </w:r>
       <w:r>
         <w:t>prior the utilization of SID approaches.</w:t>
+      </w:r>
+      <w:r>
+        <w:t xml:space="preserve"> He described that the SID methodology could be tested on a linearized Flightlab model generated at various flight con</w:t>
+      </w:r>
+      <w:r>
+        <w:t xml:space="preserve">ditions and W/CG configurations. This model would be obtained from the simpliest configuration achievable from Flightlab which is the one that considers </w:t>
+      </w:r>
+      <w:r>
+        <w:t xml:space="preserve">MR, TR and fuselage </w:t>
+      </w:r>
+      <w:r>
+        <w:t xml:space="preserve">to be </w:t>
+      </w:r>
+      <w:r>
+        <w:t>rigid</w:t>
+      </w:r>
+      <w:r>
+        <w:t xml:space="preserve"> bodies. </w:t>
       </w:r>
       <w:r>
         <w:br/>
@@ -1213,13 +1189,25 @@
         <w:t xml:space="preserve">he utilization of SID analysis </w:t>
       </w:r>
       <w:r>
-        <w:t xml:space="preserve">to address handling qualities issues would be </w:t>
-      </w:r>
-      <w:r>
-        <w:t>a very complicated tasked</w:t>
-      </w:r>
-      <w:r>
-        <w:t xml:space="preserve"> and no success is ensured</w:t>
+        <w:t xml:space="preserve">to address handling qualities issues </w:t>
+      </w:r>
+      <w:r>
+        <w:t xml:space="preserve">and the impact of modifications on the helicopter systems </w:t>
+      </w:r>
+      <w:r>
+        <w:t xml:space="preserve">would be </w:t>
+      </w:r>
+      <w:r>
+        <w:t xml:space="preserve">an </w:t>
+      </w:r>
+      <w:r>
+        <w:t xml:space="preserve">extremely difficult </w:t>
+      </w:r>
+      <w:r>
+        <w:t xml:space="preserve">task </w:t>
+      </w:r>
+      <w:r>
+        <w:t>and no success is ensured</w:t>
       </w:r>
       <w:r>
         <w:t xml:space="preserve">. </w:t>
@@ -1264,6 +1252,7 @@
         </w:numPr>
       </w:pPr>
       <w:r>
+        <w:lastRenderedPageBreak/>
         <w:t xml:space="preserve">Mr. Alessandro </w:t>
       </w:r>
       <w:r>
@@ -1285,22 +1274,34 @@
         <w:br/>
       </w:r>
       <w:r>
-        <w:t xml:space="preserve">He also pointed out that the involvement of the pilots is a crucial aspect as they are required to perform complex manoeuvres. In relation to the utilization of </w:t>
-      </w:r>
-      <w:r>
-        <w:t>SID methods for P3 flights in summer</w:t>
-      </w:r>
-      <w:r>
-        <w:t>, he remarked that this</w:t>
-      </w:r>
-      <w:r>
-        <w:t xml:space="preserve"> would be possible if the required software is developed previously. Once it is developed, the task of analysing the </w:t>
-      </w:r>
-      <w:r>
-        <w:t xml:space="preserve">acquired </w:t>
-      </w:r>
-      <w:r>
-        <w:t>flight test data would be instantaneous.</w:t>
+        <w:t xml:space="preserve">He also pointed out that the involvement of the pilots is a crucial aspect as they are required to perform complex manoeuvres. </w:t>
+      </w:r>
+      <w:r>
+        <w:t xml:space="preserve">At this point, Mr. Fabio Riccardi </w:t>
+      </w:r>
+      <w:r>
+        <w:t>remarked</w:t>
+      </w:r>
+      <w:r>
+        <w:t xml:space="preserve"> that the definition of the right manoeuvres that would excite the aimed helicopter dynamics is another critical point. </w:t>
+      </w:r>
+      <w:r>
+        <w:t>This definition could be constructed using the available analytical model (Flightlab) to simulate identification manoeuvres, and hence use the model in/out to feed the identification routine, in order to tune properly the input excitation sequences (3-2-1-1, doublets, frequency sweep) to be used in flight experiments. Anyhow, this would strictly require the development of a Stability Augmentation System (SAS) in the Flightlab model.</w:t>
+      </w:r>
+      <w:r>
+        <w:br/>
+      </w:r>
+      <w:r>
+        <w:br/>
+      </w:r>
+      <w:r>
+        <w:t>In relation to the utilization of SID methods for P3 flights in summer</w:t>
+      </w:r>
+      <w:r>
+        <w:t>, Mr. Alessandro Masi explained that</w:t>
+      </w:r>
+      <w:r>
+        <w:t>, after discussed and agreed with Flight test team and pilots, some fractions of the planned tests could be finalized at collecting data for this scope. In the meantime, a proper tool could be developed in order to be ready and usable as soon as suitable flight test data will be available.</w:t>
       </w:r>
       <w:r>
         <w:br/>
@@ -1315,10 +1316,13 @@
         </w:numPr>
       </w:pPr>
       <w:r>
-        <w:t xml:space="preserve">Mrs. </w:t>
-      </w:r>
-      <w:r>
-        <w:t>Sophie Robinson</w:t>
+        <w:t>Dr</w:t>
+      </w:r>
+      <w:r>
+        <w:t xml:space="preserve">. </w:t>
+      </w:r>
+      <w:r>
+        <w:t>Robinson</w:t>
       </w:r>
       <w:r>
         <w:t xml:space="preserve"> remarked the need of incorporating SID methods in parallel with current analysis tools that are used </w:t>
@@ -1339,15 +1343,26 @@
         <w:t>SID should not replace any existing tool but extend its capabilities.</w:t>
       </w:r>
       <w:r>
-        <w:t xml:space="preserve"> Mr. Alessandro Masi mentioned here the possibility of incorporating SID methods as part of a more complex model in which </w:t>
-      </w:r>
-      <w:proofErr w:type="spellStart"/>
-      <w:r>
-        <w:t>Flightlab</w:t>
-      </w:r>
-      <w:proofErr w:type="spellEnd"/>
-      <w:r>
-        <w:t xml:space="preserve"> software would also be present.</w:t>
+        <w:t xml:space="preserve"> Mr. Alessandro Masi mentioned here the possibility of incorporating SID methods as part of a more complex model in which Flightlab software would also be present.</w:t>
+      </w:r>
+      <w:r>
+        <w:br/>
+      </w:r>
+      <w:r>
+        <w:br/>
+        <w:t xml:space="preserve">Dr. Robinson also mentioned the need to justify to </w:t>
+      </w:r>
+      <w:r>
+        <w:t>our external and internal auditors</w:t>
+      </w:r>
+      <w:r>
+        <w:t xml:space="preserve"> the use of SID methodologies as a valid new approach which may be </w:t>
+      </w:r>
+      <w:r>
+        <w:t xml:space="preserve">philosophically quite different to the approach </w:t>
+      </w:r>
+      <w:r>
+        <w:t>that is now in use.</w:t>
       </w:r>
       <w:r>
         <w:br/>
@@ -1371,15 +1386,7 @@
         <w:t xml:space="preserve">will </w:t>
       </w:r>
       <w:r>
-        <w:t xml:space="preserve">allow </w:t>
-      </w:r>
-      <w:proofErr w:type="spellStart"/>
-      <w:r>
-        <w:t>Kopter</w:t>
-      </w:r>
-      <w:proofErr w:type="spellEnd"/>
-      <w:r>
-        <w:t xml:space="preserve"> Group AG to present</w:t>
+        <w:t>allow Kopter Group AG to present</w:t>
       </w:r>
       <w:r>
         <w:t xml:space="preserve"> </w:t>
@@ -1422,12 +1429,11 @@
         <w:pStyle w:val="Heading1"/>
         <w:pageBreakBefore w:val="0"/>
       </w:pPr>
-      <w:bookmarkStart w:id="6" w:name="_Toc398203417"/>
-      <w:r>
-        <w:lastRenderedPageBreak/>
+      <w:bookmarkStart w:id="7" w:name="_Toc398203417"/>
+      <w:r>
         <w:t>Conclusion</w:t>
       </w:r>
-      <w:bookmarkEnd w:id="6"/>
+      <w:bookmarkEnd w:id="7"/>
     </w:p>
     <w:p>
       <w:r>
@@ -1629,39 +1635,53 @@
         </w:numPr>
       </w:pPr>
       <w:r>
-        <w:t xml:space="preserve">The hypothetic realization of the project would </w:t>
-      </w:r>
-      <w:r>
-        <w:t xml:space="preserve">necessarily affect </w:t>
-      </w:r>
-      <w:r>
-        <w:t>third parties of which there w</w:t>
-      </w:r>
-      <w:r>
-        <w:t>ere</w:t>
-      </w:r>
-      <w:r>
-        <w:t xml:space="preserve"> no representative</w:t>
-      </w:r>
-      <w:r>
-        <w:t>s during the meeting</w:t>
-      </w:r>
-      <w:r>
-        <w:t xml:space="preserve">. The affected disciplines were identified to be Flight Test Engineering, Flight Test Pilots and Avionics </w:t>
-      </w:r>
-      <w:proofErr w:type="spellStart"/>
-      <w:r>
-        <w:t>Deparment</w:t>
-      </w:r>
-      <w:proofErr w:type="spellEnd"/>
-      <w:r>
-        <w:t>, at least.</w:t>
-      </w:r>
-      <w:r>
-        <w:t xml:space="preserve"> The need to get them involved in the formalization of the proposal was agreed.</w:t>
+        <w:lastRenderedPageBreak/>
+        <w:t>Mr. Fabio Riccardi would be able to provide black-box identification tools (PI-MOESP, PBSID) developed during his PhD, to be used in parallel to the grey-box approach via SIDPAC. In this case, he would be available to contact his PhD advisor, Prof. Marco Lovera (Politecnico Milano), who has been involved for several years as consultant and scientific advisor on projects regarding identification in Leonardo.</w:t>
+      </w:r>
+      <w:r>
+        <w:br/>
       </w:r>
     </w:p>
     <w:p>
+      <w:pPr>
+        <w:pStyle w:val="ListParagraph"/>
+        <w:numPr>
+          <w:ilvl w:val="0"/>
+          <w:numId w:val="45"/>
+        </w:numPr>
+      </w:pPr>
+      <w:r>
+        <w:t xml:space="preserve">The hypothetic realization of the project would </w:t>
+      </w:r>
+      <w:r>
+        <w:t xml:space="preserve">necessarily affect </w:t>
+      </w:r>
+      <w:r>
+        <w:t>third parties of which there w</w:t>
+      </w:r>
+      <w:r>
+        <w:t>ere</w:t>
+      </w:r>
+      <w:r>
+        <w:t xml:space="preserve"> no representative</w:t>
+      </w:r>
+      <w:r>
+        <w:t>s during the meeting</w:t>
+      </w:r>
+      <w:r>
+        <w:t xml:space="preserve">. The affected disciplines were identified to be Flight Test Engineering, Flight Test Pilots and Avionics </w:t>
+      </w:r>
+      <w:r>
+        <w:t>Department</w:t>
+      </w:r>
+      <w:r>
+        <w:t>, at least.</w:t>
+      </w:r>
+      <w:r>
+        <w:t xml:space="preserve"> The need to get them involved in the formalization of the proposal was agreed.</w:t>
+      </w:r>
+    </w:p>
+    <w:p>
       <w:r>
         <w:t xml:space="preserve">All the Participants agreed that, upon consecution of the action items described in Section </w:t>
       </w:r>
@@ -1699,15 +1719,7 @@
         <w:t>the escalation of the proposal</w:t>
       </w:r>
       <w:r>
-        <w:t xml:space="preserve"> to a higher hierarchy level within </w:t>
-      </w:r>
-      <w:proofErr w:type="spellStart"/>
-      <w:r>
-        <w:t>Kopter</w:t>
-      </w:r>
-      <w:proofErr w:type="spellEnd"/>
-      <w:r>
-        <w:t xml:space="preserve"> </w:t>
+        <w:t xml:space="preserve"> to a higher hierarchy level within Kopter </w:t>
       </w:r>
       <w:r>
         <w:t>Group AG Design Organization</w:t>
@@ -1722,13 +1734,13 @@
         <w:pStyle w:val="Heading1"/>
         <w:pageBreakBefore w:val="0"/>
       </w:pPr>
-      <w:bookmarkStart w:id="7" w:name="_Toc398203418"/>
-      <w:bookmarkStart w:id="8" w:name="_Ref507783750"/>
+      <w:bookmarkStart w:id="8" w:name="_Toc398203418"/>
+      <w:bookmarkStart w:id="9" w:name="_Ref507783750"/>
       <w:r>
         <w:t>Action list</w:t>
       </w:r>
-      <w:bookmarkEnd w:id="7"/>
       <w:bookmarkEnd w:id="8"/>
+      <w:bookmarkEnd w:id="9"/>
     </w:p>
     <w:tbl>
       <w:tblPr>
@@ -1737,10 +1749,10 @@
         <w:tblLook w:val="04A0" w:firstRow="1" w:lastRow="0" w:firstColumn="1" w:lastColumn="0" w:noHBand="0" w:noVBand="1"/>
       </w:tblPr>
       <w:tblGrid>
-        <w:gridCol w:w="532"/>
-        <w:gridCol w:w="5395"/>
-        <w:gridCol w:w="1920"/>
-        <w:gridCol w:w="1193"/>
+        <w:gridCol w:w="534"/>
+        <w:gridCol w:w="5528"/>
+        <w:gridCol w:w="1937"/>
+        <w:gridCol w:w="1211"/>
       </w:tblGrid>
       <w:tr>
         <w:trPr>
@@ -1804,15 +1816,7 @@
           </w:tcPr>
           <w:p>
             <w:r>
-              <w:t xml:space="preserve">Preparation of </w:t>
-            </w:r>
-            <w:r>
-              <w:t xml:space="preserve">a </w:t>
-            </w:r>
-            <w:bookmarkStart w:id="9" w:name="_GoBack"/>
-            <w:bookmarkEnd w:id="9"/>
-            <w:r>
-              <w:t>detailed list of concerns regarding the implementation of SID methodologies within Flight Physics and Flight Testing activities</w:t>
+              <w:t>Preparation of detailed list of concerns regarding the implementation of SID methodologies within Flight Physics and Flight Testing activities</w:t>
             </w:r>
           </w:p>
         </w:tc>
@@ -1844,7 +1848,6 @@
           </w:tcPr>
           <w:p>
             <w:r>
-              <w:lastRenderedPageBreak/>
               <w:t>2</w:t>
             </w:r>
           </w:p>
@@ -2025,8 +2028,8 @@
       <w:tblGrid>
         <w:gridCol w:w="596"/>
         <w:gridCol w:w="972"/>
-        <w:gridCol w:w="5104"/>
-        <w:gridCol w:w="2368"/>
+        <w:gridCol w:w="5289"/>
+        <w:gridCol w:w="2429"/>
       </w:tblGrid>
       <w:tr>
         <w:tc>
@@ -2422,13 +2425,8 @@
             <w:fldChar w:fldCharType="separate"/>
           </w:r>
           <w:r>
-            <w:t xml:space="preserve">System Identification within </w:t>
-          </w:r>
-          <w:proofErr w:type="spellStart"/>
-          <w:r>
-            <w:t>PF,proposal</w:t>
-          </w:r>
-          <w:proofErr w:type="spellEnd"/>
+            <w:t>System Identification within PF,proposal</w:t>
+          </w:r>
           <w:r>
             <w:fldChar w:fldCharType="end"/>
           </w:r>
@@ -2448,11 +2446,21 @@
           <w:pPr>
             <w:pStyle w:val="MS-Dokfuss-EintragGross"/>
           </w:pPr>
-          <w:fldSimple w:instr=" DOCPROPERTY  SAP_DOKNR  \* MERGEFORMAT ">
-            <w:r>
-              <w:t>10158326</w:t>
-            </w:r>
-          </w:fldSimple>
+          <w:r>
+            <w:fldChar w:fldCharType="begin"/>
+          </w:r>
+          <w:r>
+            <w:instrText xml:space="preserve"> DOCPROPERTY  SAP_DOKNR  \* MERGEFORMAT </w:instrText>
+          </w:r>
+          <w:r>
+            <w:fldChar w:fldCharType="separate"/>
+          </w:r>
+          <w:r>
+            <w:t>10158326</w:t>
+          </w:r>
+          <w:r>
+            <w:fldChar w:fldCharType="end"/>
+          </w:r>
         </w:p>
       </w:tc>
     </w:tr>
@@ -2629,11 +2637,21 @@
           <w:pPr>
             <w:pStyle w:val="MS-Dokfuss-EintragKlein"/>
           </w:pPr>
-          <w:fldSimple w:instr=" DOCPROPERTY  SAP_DOKAR  \* MERGEFORMAT ">
-            <w:r>
-              <w:t>18M</w:t>
-            </w:r>
-          </w:fldSimple>
+          <w:r>
+            <w:fldChar w:fldCharType="begin"/>
+          </w:r>
+          <w:r>
+            <w:instrText xml:space="preserve"> DOCPROPERTY  SAP_DOKAR  \* MERGEFORMAT </w:instrText>
+          </w:r>
+          <w:r>
+            <w:fldChar w:fldCharType="separate"/>
+          </w:r>
+          <w:r>
+            <w:t>18M</w:t>
+          </w:r>
+          <w:r>
+            <w:fldChar w:fldCharType="end"/>
+          </w:r>
         </w:p>
       </w:tc>
       <w:tc>
@@ -2649,11 +2667,21 @@
           <w:pPr>
             <w:pStyle w:val="MS-Dokfuss-EintragKlein"/>
           </w:pPr>
-          <w:fldSimple w:instr=" DOCPROPERTY  SAP_DOKTL  \* MERGEFORMAT ">
-            <w:r>
-              <w:t>EN</w:t>
-            </w:r>
-          </w:fldSimple>
+          <w:r>
+            <w:fldChar w:fldCharType="begin"/>
+          </w:r>
+          <w:r>
+            <w:instrText xml:space="preserve"> DOCPROPERTY  SAP_DOKTL  \* MERGEFORMAT </w:instrText>
+          </w:r>
+          <w:r>
+            <w:fldChar w:fldCharType="separate"/>
+          </w:r>
+          <w:r>
+            <w:t>EN</w:t>
+          </w:r>
+          <w:r>
+            <w:fldChar w:fldCharType="end"/>
+          </w:r>
         </w:p>
       </w:tc>
       <w:tc>
@@ -2669,11 +2697,21 @@
           <w:pPr>
             <w:pStyle w:val="MS-Dokfuss-EintragKlein"/>
           </w:pPr>
-          <w:fldSimple w:instr=" DOCPROPERTY  SAP_DOKVR  \* MERGEFORMAT ">
-            <w:r>
-              <w:t>00</w:t>
-            </w:r>
-          </w:fldSimple>
+          <w:r>
+            <w:fldChar w:fldCharType="begin"/>
+          </w:r>
+          <w:r>
+            <w:instrText xml:space="preserve"> DOCPROPERTY  SAP_DOKVR  \* MERGEFORMAT </w:instrText>
+          </w:r>
+          <w:r>
+            <w:fldChar w:fldCharType="separate"/>
+          </w:r>
+          <w:r>
+            <w:t>00</w:t>
+          </w:r>
+          <w:r>
+            <w:fldChar w:fldCharType="end"/>
+          </w:r>
         </w:p>
       </w:tc>
       <w:tc>
@@ -2732,7 +2770,7 @@
             <w:rPr>
               <w:noProof/>
             </w:rPr>
-            <w:t>2</w:t>
+            <w:t>1</w:t>
           </w:r>
           <w:r>
             <w:fldChar w:fldCharType="end"/>
@@ -2753,7 +2791,7 @@
             <w:rPr>
               <w:noProof/>
             </w:rPr>
-            <w:t>4</w:t>
+            <w:t>1</w:t>
           </w:r>
           <w:r>
             <w:fldChar w:fldCharType="end"/>
@@ -2856,13 +2894,8 @@
             <w:fldChar w:fldCharType="separate"/>
           </w:r>
           <w:r>
-            <w:t xml:space="preserve">System Identification within </w:t>
-          </w:r>
-          <w:proofErr w:type="spellStart"/>
-          <w:r>
-            <w:t>PF,proposal</w:t>
-          </w:r>
-          <w:proofErr w:type="spellEnd"/>
+            <w:t>System Identification within PF,proposal</w:t>
+          </w:r>
           <w:r>
             <w:fldChar w:fldCharType="end"/>
           </w:r>
@@ -2899,26 +2932,11 @@
           <w:r>
             <w:t xml:space="preserve">© </w:t>
           </w:r>
-          <w:r>
-            <w:fldChar w:fldCharType="begin"/>
-          </w:r>
-          <w:r>
-            <w:instrText xml:space="preserve"> DOCPROPERTY  SAP_PLMDVSLABOR  \* MERGEFORMAT </w:instrText>
-          </w:r>
-          <w:r>
-            <w:fldChar w:fldCharType="separate"/>
-          </w:r>
-          <w:proofErr w:type="spellStart"/>
-          <w:r>
-            <w:t>Kopter</w:t>
-          </w:r>
-          <w:proofErr w:type="spellEnd"/>
-          <w:r>
-            <w:t xml:space="preserve"> Group AG</w:t>
-          </w:r>
-          <w:r>
-            <w:fldChar w:fldCharType="end"/>
-          </w:r>
+          <w:fldSimple w:instr=" DOCPROPERTY  SAP_PLMDVSLABOR  \* MERGEFORMAT ">
+            <w:r>
+              <w:t>Kopter Group AG</w:t>
+            </w:r>
+          </w:fldSimple>
         </w:p>
       </w:tc>
       <w:tc>
@@ -3139,14 +3157,12 @@
               <w:lang w:val="fr-CH"/>
             </w:rPr>
           </w:pPr>
-          <w:proofErr w:type="spellStart"/>
           <w:r>
             <w:rPr>
               <w:lang w:val="fr-CH"/>
             </w:rPr>
             <w:t>Revision</w:t>
           </w:r>
-          <w:proofErr w:type="spellEnd"/>
         </w:p>
       </w:tc>
       <w:tc>
@@ -3251,11 +3267,21 @@
           <w:pPr>
             <w:pStyle w:val="MS-Dokfuss-EintragKlein"/>
           </w:pPr>
-          <w:fldSimple w:instr=" DOCPROPERTY  SAP_DOKTL  \* MERGEFORMAT ">
-            <w:r>
-              <w:t>EN</w:t>
-            </w:r>
-          </w:fldSimple>
+          <w:r>
+            <w:fldChar w:fldCharType="begin"/>
+          </w:r>
+          <w:r>
+            <w:instrText xml:space="preserve"> DOCPROPERTY  SAP_DOKTL  \* MERGEFORMAT </w:instrText>
+          </w:r>
+          <w:r>
+            <w:fldChar w:fldCharType="separate"/>
+          </w:r>
+          <w:r>
+            <w:t>EN</w:t>
+          </w:r>
+          <w:r>
+            <w:fldChar w:fldCharType="end"/>
+          </w:r>
         </w:p>
       </w:tc>
       <w:tc>
@@ -3273,11 +3299,21 @@
           <w:pPr>
             <w:pStyle w:val="MS-Dokfuss-EintragKlein"/>
           </w:pPr>
-          <w:fldSimple w:instr=" DOCPROPERTY  SAP_DOKVR  \* MERGEFORMAT ">
-            <w:r>
-              <w:t>00</w:t>
-            </w:r>
-          </w:fldSimple>
+          <w:r>
+            <w:fldChar w:fldCharType="begin"/>
+          </w:r>
+          <w:r>
+            <w:instrText xml:space="preserve"> DOCPROPERTY  SAP_DOKVR  \* MERGEFORMAT </w:instrText>
+          </w:r>
+          <w:r>
+            <w:fldChar w:fldCharType="separate"/>
+          </w:r>
+          <w:r>
+            <w:t>00</w:t>
+          </w:r>
+          <w:r>
+            <w:fldChar w:fldCharType="end"/>
+          </w:r>
         </w:p>
       </w:tc>
       <w:tc>
@@ -3360,7 +3396,7 @@
             <w:rPr>
               <w:noProof/>
             </w:rPr>
-            <w:t>2</w:t>
+            <w:t>4</w:t>
           </w:r>
           <w:r>
             <w:fldChar w:fldCharType="end"/>
@@ -3436,21 +3472,41 @@
           <w:pPr>
             <w:pStyle w:val="MS-Dokkopf-Zeile"/>
           </w:pPr>
-          <w:fldSimple w:instr=" DOCPROPERTY  SAP_DARTXT\* MERGEFORMAT ">
-            <w:r>
-              <w:t>Meeting [M]</w:t>
-            </w:r>
-          </w:fldSimple>
+          <w:r>
+            <w:fldChar w:fldCharType="begin"/>
+          </w:r>
+          <w:r>
+            <w:instrText xml:space="preserve"> DOCPROPERTY  SAP_DARTXT\* MERGEFORMAT </w:instrText>
+          </w:r>
+          <w:r>
+            <w:fldChar w:fldCharType="separate"/>
+          </w:r>
+          <w:r>
+            <w:t>Meeting [M]</w:t>
+          </w:r>
+          <w:r>
+            <w:fldChar w:fldCharType="end"/>
+          </w:r>
         </w:p>
         <w:p>
           <w:pPr>
             <w:pStyle w:val="MS-Dokkopf-Zeile"/>
           </w:pPr>
-          <w:fldSimple w:instr=" DOCPROPERTY  SAP_PLMDVSDOCUMENTTYPE  \* MERGEFORMAT ">
-            <w:r>
-              <w:t>Meeting (M)</w:t>
-            </w:r>
-          </w:fldSimple>
+          <w:r>
+            <w:fldChar w:fldCharType="begin"/>
+          </w:r>
+          <w:r>
+            <w:instrText xml:space="preserve"> DOCPROPERTY  SAP_PLMDVSDOCUMENTTYPE  \* MERGEFORMAT </w:instrText>
+          </w:r>
+          <w:r>
+            <w:fldChar w:fldCharType="separate"/>
+          </w:r>
+          <w:r>
+            <w:t>Meeting (M)</w:t>
+          </w:r>
+          <w:r>
+            <w:fldChar w:fldCharType="end"/>
+          </w:r>
         </w:p>
       </w:tc>
       <w:tc>
@@ -3547,21 +3603,41 @@
           <w:pPr>
             <w:pStyle w:val="MS-Dokkopf-Zeile"/>
           </w:pPr>
-          <w:fldSimple w:instr=" DOCPROPERTY  SAP_DARTXT\* MERGEFORMAT ">
-            <w:r>
-              <w:t>Meeting [M]</w:t>
-            </w:r>
-          </w:fldSimple>
+          <w:r>
+            <w:fldChar w:fldCharType="begin"/>
+          </w:r>
+          <w:r>
+            <w:instrText xml:space="preserve"> DOCPROPERTY  SAP_DARTXT\* MERGEFORMAT </w:instrText>
+          </w:r>
+          <w:r>
+            <w:fldChar w:fldCharType="separate"/>
+          </w:r>
+          <w:r>
+            <w:t>Meeting [M]</w:t>
+          </w:r>
+          <w:r>
+            <w:fldChar w:fldCharType="end"/>
+          </w:r>
         </w:p>
         <w:p>
           <w:pPr>
             <w:pStyle w:val="MS-Dokkopf-Zeile"/>
           </w:pPr>
-          <w:fldSimple w:instr=" DOCPROPERTY  SAP_PLMDVSDOCUMENTTYPE  \* MERGEFORMAT ">
-            <w:r>
-              <w:t>Meeting (M)</w:t>
-            </w:r>
-          </w:fldSimple>
+          <w:r>
+            <w:fldChar w:fldCharType="begin"/>
+          </w:r>
+          <w:r>
+            <w:instrText xml:space="preserve"> DOCPROPERTY  SAP_PLMDVSDOCUMENTTYPE  \* MERGEFORMAT </w:instrText>
+          </w:r>
+          <w:r>
+            <w:fldChar w:fldCharType="separate"/>
+          </w:r>
+          <w:r>
+            <w:t>Meeting (M)</w:t>
+          </w:r>
+          <w:r>
+            <w:fldChar w:fldCharType="end"/>
+          </w:r>
         </w:p>
       </w:tc>
       <w:tc>
@@ -11165,7 +11241,7 @@
 </file>
 
 <file path=customXml/itemProps1.xml><?xml version="1.0" encoding="utf-8"?>
-<ds:datastoreItem xmlns:ds="http://schemas.openxmlformats.org/officeDocument/2006/customXml" ds:itemID="{FD7C2900-F563-4027-A7BC-987BEC4E5F3D}">
+<ds:datastoreItem xmlns:ds="http://schemas.openxmlformats.org/officeDocument/2006/customXml" ds:itemID="{9FCC6D66-F73A-4F19-8486-1CF31AABAF88}">
   <ds:schemaRefs>
     <ds:schemaRef ds:uri="http://schemas.openxmlformats.org/officeDocument/2006/bibliography"/>
   </ds:schemaRefs>

</xml_diff>